<commit_message>
Files are getting trnasferree
</commit_message>
<xml_diff>
--- a/Qs to Sharath.docx
+++ b/Qs to Sharath.docx
@@ -87,7 +87,21 @@
         <w:rPr>
           <w:lang w:val="en-US"/>
         </w:rPr>
-        <w:t>seen while commit , what are these?</w:t>
+        <w:t xml:space="preserve">seen while </w:t>
+      </w:r>
+      <w:proofErr w:type="gramStart"/>
+      <w:r>
+        <w:rPr>
+          <w:lang w:val="en-US"/>
+        </w:rPr>
+        <w:t>commit ,</w:t>
+      </w:r>
+      <w:proofErr w:type="gramEnd"/>
+      <w:r>
+        <w:rPr>
+          <w:lang w:val="en-US"/>
+        </w:rPr>
+        <w:t xml:space="preserve"> what are these?</w:t>
       </w:r>
       <w:r>
         <w:rPr>
@@ -117,6 +131,7 @@
       </w:pPr>
       <w:r>
         <w:rPr>
+          <w:noProof/>
           <w:lang w:val="en-US"/>
         </w:rPr>
         <w:drawing>
@@ -233,10 +248,6 @@
     <w:p>
       <w:pPr>
         <w:pStyle w:val="ListParagraph"/>
-        <w:numPr>
-          <w:ilvl w:val="0"/>
-          <w:numId w:val="1"/>
-        </w:numPr>
         <w:rPr>
           <w:lang w:val="en-US"/>
         </w:rPr>

</xml_diff>